<commit_message>
XML was written. Check list was updated.
</commit_message>
<xml_diff>
--- a/Check list.docx
+++ b/Check list.docx
@@ -21,6 +21,11 @@
       </w:r>
     </w:p>
     <w:p>
+      <w:r>
+        <w:t>Проверить:</w:t>
+      </w:r>
+    </w:p>
+    <w:p>
       <w:pPr>
         <w:pStyle w:val="a3"/>
         <w:numPr>
@@ -29,7 +34,16 @@
         </w:numPr>
       </w:pPr>
       <w:r>
-        <w:t>Верхние грани</w:t>
+        <w:t>Каждую сторону треугольника</w:t>
+      </w:r>
+      <w:r>
+        <w:t xml:space="preserve"> </w:t>
+      </w:r>
+      <w:r>
+        <w:rPr>
+          <w:lang w:val="en-US"/>
+        </w:rPr>
+        <w:t>&lt;= 0</w:t>
       </w:r>
     </w:p>
     <w:p>
@@ -41,13 +55,16 @@
         </w:numPr>
       </w:pPr>
       <w:r>
-        <w:t xml:space="preserve">Стороны </w:t>
+        <w:t xml:space="preserve">Суммы двух сторон </w:t>
       </w:r>
       <w:r>
         <w:rPr>
           <w:lang w:val="en-US"/>
         </w:rPr>
-        <w:t>&lt;= 0</w:t>
+        <w:t xml:space="preserve">&lt;= </w:t>
+      </w:r>
+      <w:r>
+        <w:t>третей</w:t>
       </w:r>
     </w:p>
     <w:p>
@@ -59,7 +76,10 @@
         </w:numPr>
       </w:pPr>
       <w:r>
-        <w:t>Суммы разных сторон</w:t>
+        <w:t>Очень маленькие числа</w:t>
+      </w:r>
+      <w:r>
+        <w:t xml:space="preserve"> (очень большие)</w:t>
       </w:r>
     </w:p>
     <w:p>
@@ -71,7 +91,7 @@
         </w:numPr>
       </w:pPr>
       <w:r>
-        <w:t>Очень маленькие числа</w:t>
+        <w:t>Все возможные комбинации трех одних и тех же сторон для «неправильного» треугольника</w:t>
       </w:r>
     </w:p>
     <w:p>
@@ -118,6 +138,47 @@
       <w:r>
         <w:t>Обычный</w:t>
       </w:r>
+      <w:r>
+        <w:t xml:space="preserve"> треугольник</w:t>
+      </w:r>
+    </w:p>
+    <w:p>
+      <w:pPr>
+        <w:pStyle w:val="a3"/>
+        <w:numPr>
+          <w:ilvl w:val="0"/>
+          <w:numId w:val="2"/>
+        </w:numPr>
+      </w:pPr>
+      <w:r>
+        <w:t>Прямоугольный</w:t>
+      </w:r>
+      <w:r>
+        <w:t xml:space="preserve"> треугольник (проверить все возможные комбинации трех одних и тех же сторон, которые удовлетворяют прямоугольному треугольнику)</w:t>
+      </w:r>
+    </w:p>
+    <w:p>
+      <w:pPr>
+        <w:pStyle w:val="a3"/>
+        <w:numPr>
+          <w:ilvl w:val="0"/>
+          <w:numId w:val="2"/>
+        </w:numPr>
+      </w:pPr>
+      <w:r>
+        <w:t>Равнобедренный</w:t>
+      </w:r>
+      <w:r>
+        <w:t xml:space="preserve"> треугольник (обычная проверка, комбинация </w:t>
+      </w:r>
+      <w:proofErr w:type="gramStart"/>
+      <w:r>
+        <w:t>прямоугольный-равнобедренный</w:t>
+      </w:r>
+      <w:proofErr w:type="gramEnd"/>
+      <w:r>
+        <w:t xml:space="preserve"> треугольник)</w:t>
+      </w:r>
     </w:p>
     <w:p>
       <w:pPr>
@@ -131,67 +192,19 @@
         </w:rPr>
       </w:pPr>
       <w:r>
-        <w:t>Прямоугольный</w:t>
-      </w:r>
-    </w:p>
-    <w:p>
-      <w:pPr>
-        <w:pStyle w:val="a3"/>
-        <w:numPr>
-          <w:ilvl w:val="0"/>
-          <w:numId w:val="2"/>
-        </w:numPr>
+        <w:t>Равносторонний</w:t>
+      </w:r>
+      <w:r>
+        <w:t xml:space="preserve"> треугольник </w:t>
+      </w:r>
+    </w:p>
+    <w:p>
+      <w:pPr>
+        <w:pStyle w:val="a3"/>
         <w:rPr>
           <w:lang w:val="en-US"/>
         </w:rPr>
       </w:pPr>
-      <w:r>
-        <w:t>Равнобедренный</w:t>
-      </w:r>
-    </w:p>
-    <w:p>
-      <w:pPr>
-        <w:pStyle w:val="a3"/>
-        <w:numPr>
-          <w:ilvl w:val="0"/>
-          <w:numId w:val="2"/>
-        </w:numPr>
-        <w:rPr>
-          <w:lang w:val="en-US"/>
-        </w:rPr>
-      </w:pPr>
-      <w:r>
-        <w:t>Равносторонний</w:t>
-      </w:r>
-    </w:p>
-    <w:p>
-      <w:pPr>
-        <w:pStyle w:val="a3"/>
-      </w:pPr>
-      <w:r>
-        <w:t>Все на маленьких числах</w:t>
-      </w:r>
-    </w:p>
-    <w:p>
-      <w:pPr>
-        <w:pStyle w:val="a3"/>
-      </w:pPr>
-      <w:r>
-        <w:t xml:space="preserve">Выйти за пределы </w:t>
-      </w:r>
-      <w:proofErr w:type="spellStart"/>
-      <w:r>
-        <w:t>дабла</w:t>
-      </w:r>
-      <w:proofErr w:type="spellEnd"/>
-    </w:p>
-    <w:p>
-      <w:pPr>
-        <w:pStyle w:val="a3"/>
-      </w:pPr>
-      <w:r>
-        <w:t>Комбинации</w:t>
-      </w:r>
     </w:p>
     <w:p>
       <w:pPr>
@@ -227,7 +240,7 @@
         </w:numPr>
       </w:pPr>
       <w:r>
-        <w:t>Проверка на маленьких числах</w:t>
+        <w:t>Очень маленькие числа (очень большие)</w:t>
       </w:r>
     </w:p>
     <w:p>
@@ -239,7 +252,7 @@
         </w:numPr>
       </w:pPr>
       <w:r>
-        <w:t>Проверка на больших числах</w:t>
+        <w:t>Дробные числа</w:t>
       </w:r>
     </w:p>
     <w:p>
@@ -255,6 +268,18 @@
       </w:r>
       <w:r>
         <w:t>отрицательным периметром</w:t>
+      </w:r>
+    </w:p>
+    <w:p>
+      <w:pPr>
+        <w:pStyle w:val="a3"/>
+        <w:numPr>
+          <w:ilvl w:val="0"/>
+          <w:numId w:val="4"/>
+        </w:numPr>
+      </w:pPr>
+      <w:r>
+        <w:t>Проверка с корректным треугольником</w:t>
       </w:r>
       <w:bookmarkStart w:id="0" w:name="_GoBack"/>
       <w:bookmarkEnd w:id="0"/>

</xml_diff>